<commit_message>
UPD: Release version of docx
</commit_message>
<xml_diff>
--- a/Рецензия.docx
+++ b/Рецензия.docx
@@ -88,8 +88,9 @@
         <w:rPr>
           <w:sz w:val="27"/>
           <w:szCs w:val="27"/>
-        </w:rPr>
-        <w:t xml:space="preserve"> </w:t>
+          <w:lang w:val="en-US"/>
+        </w:rPr>
+        <w:br/>
       </w:r>
       <w:r>
         <w:rPr>

</xml_diff>